<commit_message>
word + pdf changes
</commit_message>
<xml_diff>
--- a/Resume_Hung_Nguyen_Aug9.docx
+++ b/Resume_Hung_Nguyen_Aug9.docx
@@ -363,11 +363,9 @@
       <w:r>
         <w:t xml:space="preserve">Ranked in the top </w:t>
       </w:r>
-      <w:proofErr w:type="gramStart"/>
-      <w:r>
-        <w:t>91th</w:t>
-      </w:r>
-      <w:proofErr w:type="gramEnd"/>
+      <w:r>
+        <w:t>91st</w:t>
+      </w:r>
       <w:r>
         <w:t xml:space="preserve"> percentile in the ETS Computer Science Major Field Test</w:t>
       </w:r>
@@ -413,9 +411,13 @@
       </w:pPr>
       <w:r>
         <w:rPr>
-          <w:rFonts w:eastAsiaTheme="majorEastAsia" w:cstheme="majorBidi"/>
-          <w:b/>
-          <w:color w:val="000000" w:themeColor="text1"/>
+          <w:rStyle w:val="Heading1Char"/>
+          <w:rFonts w:asciiTheme="minorHAnsi" w:hAnsiTheme="minorHAnsi" w:cstheme="minorHAnsi"/>
+          <w:b/>
+          <w:bCs/>
+          <w:color w:val="auto"/>
+          <w:sz w:val="22"/>
+          <w:szCs w:val="22"/>
         </w:rPr>
         <w:t>Computer Science Lab Tutor</w:t>
       </w:r>
@@ -457,7 +459,6 @@
     <w:p>
       <w:pPr>
         <w:spacing w:after="0"/>
-        <w:outlineLvl w:val="1"/>
         <w:rPr>
           <w:rFonts w:eastAsiaTheme="majorEastAsia" w:cstheme="majorBidi"/>
           <w:b/>
@@ -564,9 +565,13 @@
       </w:pPr>
       <w:r>
         <w:rPr>
-          <w:b/>
-          <w:bCs/>
-          <w:color w:val="000000" w:themeColor="text1"/>
+          <w:rStyle w:val="Heading1Char"/>
+          <w:rFonts w:asciiTheme="minorHAnsi" w:hAnsiTheme="minorHAnsi" w:cstheme="minorHAnsi"/>
+          <w:b/>
+          <w:bCs/>
+          <w:color w:val="auto"/>
+          <w:sz w:val="22"/>
+          <w:szCs w:val="22"/>
         </w:rPr>
         <w:t>Internet Programming Grader</w:t>
       </w:r>
@@ -590,7 +595,6 @@
     <w:p>
       <w:pPr>
         <w:spacing w:after="0"/>
-        <w:outlineLvl w:val="1"/>
         <w:rPr>
           <w:rFonts w:eastAsiaTheme="majorEastAsia" w:cstheme="majorBidi"/>
           <w:b/>
@@ -682,14 +686,12 @@
         </w:rPr>
         <w:t xml:space="preserve">Provide students with </w:t>
       </w:r>
-      <w:proofErr w:type="gramStart"/>
-      <w:r>
-        <w:rPr>
-          <w:color w:val="000000" w:themeColor="text1"/>
-        </w:rPr>
-        <w:t>feedbacks</w:t>
-      </w:r>
-      <w:proofErr w:type="gramEnd"/>
+      <w:r>
+        <w:rPr>
+          <w:color w:val="000000" w:themeColor="text1"/>
+        </w:rPr>
+        <w:t>feedback</w:t>
+      </w:r>
       <w:r>
         <w:rPr>
           <w:color w:val="000000" w:themeColor="text1"/>
@@ -711,9 +713,13 @@
       </w:pPr>
       <w:r>
         <w:rPr>
-          <w:b/>
-          <w:bCs/>
-          <w:color w:val="000000" w:themeColor="text1"/>
+          <w:rStyle w:val="Heading1Char"/>
+          <w:rFonts w:asciiTheme="minorHAnsi" w:hAnsiTheme="minorHAnsi" w:cstheme="minorHAnsi"/>
+          <w:b/>
+          <w:bCs/>
+          <w:color w:val="auto"/>
+          <w:sz w:val="22"/>
+          <w:szCs w:val="22"/>
         </w:rPr>
         <w:t>Undergraduate Research Assistant</w:t>
       </w:r>
@@ -737,7 +743,6 @@
     <w:p>
       <w:pPr>
         <w:spacing w:after="0"/>
-        <w:outlineLvl w:val="1"/>
         <w:rPr>
           <w:rFonts w:eastAsiaTheme="majorEastAsia" w:cstheme="majorBidi"/>
           <w:b/>
@@ -991,18 +996,8 @@
           <w:bCs/>
           <w:color w:val="000000" w:themeColor="text1"/>
         </w:rPr>
-        <w:t>-</w:t>
-      </w:r>
-      <w:proofErr w:type="gramStart"/>
-      <w:r>
-        <w:rPr>
-          <w:b/>
-          <w:bCs/>
-          <w:color w:val="000000" w:themeColor="text1"/>
-        </w:rPr>
-        <w:t>learn</w:t>
-      </w:r>
-      <w:proofErr w:type="gramEnd"/>
+        <w:t>-learn</w:t>
+      </w:r>
       <w:r>
         <w:rPr>
           <w:color w:val="000000" w:themeColor="text1"/>
@@ -1685,7 +1680,6 @@
         </w:rPr>
         <w:t xml:space="preserve">Mobile </w:t>
       </w:r>
-      <w:proofErr w:type="gramStart"/>
       <w:r>
         <w:rPr>
           <w:b/>
@@ -1693,17 +1687,7 @@
           <w:i/>
           <w:iCs/>
         </w:rPr>
-        <w:t>First Person</w:t>
-      </w:r>
-      <w:proofErr w:type="gramEnd"/>
-      <w:r>
-        <w:rPr>
-          <w:b/>
-          <w:bCs/>
-          <w:i/>
-          <w:iCs/>
-        </w:rPr>
-        <w:t xml:space="preserve"> Fighting Game</w:t>
+        <w:t>First Person Fighting Game</w:t>
       </w:r>
     </w:p>
     <w:p>
@@ -1949,7 +1933,7 @@
         <v:path o:extrusionok="f" gradientshapeok="t" o:connecttype="rect"/>
         <o:lock v:ext="edit" aspectratio="t"/>
       </v:shapetype>
-      <v:shape id="_x0000_i1047" type="#_x0000_t75" alt="A picture containing screenshot, black, darkness&#10;&#10;Description automatically generated" style="width:597.75pt;height:597.75pt;visibility:visible;mso-wrap-style:square" o:bullet="t">
+      <v:shape id="_x0000_i1056" type="#_x0000_t75" alt="A picture containing screenshot, black, darkness&#10;&#10;Description automatically generated" style="width:597.75pt;height:597.75pt;visibility:visible;mso-wrap-style:square" o:bullet="t">
         <v:imagedata r:id="rId1" o:title="A picture containing screenshot, black, darkness&#10;&#10;Description automatically generated"/>
       </v:shape>
     </w:pict>
@@ -4676,6 +4660,7 @@
     <w:rsid w:val="00863482"/>
     <w:rsid w:val="00BA7D81"/>
     <w:rsid w:val="00BF0B03"/>
+    <w:rsid w:val="00CA6DE2"/>
     <w:rsid w:val="00D775B9"/>
   </w:rsids>
   <m:mathPr>

</xml_diff>